<commit_message>
Added this weeks blog
</commit_message>
<xml_diff>
--- a/docs/UI_Specification/UI_Specification.docx
+++ b/docs/UI_Specification/UI_Specification.docx
@@ -2903,27 +2903,14 @@
                             <w:r>
                               <w:t xml:space="preserve">Figure </w:t>
                             </w:r>
-                            <w:r>
-                              <w:fldChar w:fldCharType="begin"/>
-                            </w:r>
-                            <w:r>
-                              <w:instrText xml:space="preserve"> SEQ Figure \* ARABIC </w:instrText>
-                            </w:r>
-                            <w:r>
-                              <w:fldChar w:fldCharType="separate"/>
-                            </w:r>
-                            <w:r>
-                              <w:rPr>
-                                <w:noProof/>
-                              </w:rPr>
-                              <w:t>1</w:t>
-                            </w:r>
-                            <w:r>
-                              <w:rPr>
-                                <w:noProof/>
-                              </w:rPr>
-                              <w:fldChar w:fldCharType="end"/>
-                            </w:r>
+                            <w:fldSimple w:instr=" SEQ Figure \* ARABIC ">
+                              <w:r>
+                                <w:rPr>
+                                  <w:noProof/>
+                                </w:rPr>
+                                <w:t>1</w:t>
+                              </w:r>
+                            </w:fldSimple>
                             <w:r>
                               <w:t>: Use case diagram</w:t>
                             </w:r>
@@ -3393,7 +3380,13 @@
           </w:tcPr>
           <w:p>
             <w:r>
-              <w:t>UM u</w:t>
+              <w:t>UM</w:t>
+            </w:r>
+            <w:r>
+              <w:t>L</w:t>
+            </w:r>
+            <w:r>
+              <w:t xml:space="preserve"> u</w:t>
             </w:r>
             <w:r>
               <w:t>se case diagram added</w:t>
@@ -6396,6 +6389,7 @@
     <w:rsid w:val="00A97E21"/>
     <w:rsid w:val="00D47FB3"/>
     <w:rsid w:val="00D56F88"/>
+    <w:rsid w:val="00FA7C49"/>
   </w:rsids>
   <m:mathPr>
     <m:mathFont m:val="Cambria Math"/>

</xml_diff>